<commit_message>
in nigh of 11:30.abort download thread!
</commit_message>
<xml_diff>
--- a/QQMusicClient.docx
+++ b/QQMusicClient.docx
@@ -127,6 +127,7 @@
         </w:numPr>
         <w:ind w:firstLineChars="0"/>
       </w:pPr>
+      <w:proofErr w:type="gramStart"/>
       <w:r>
         <w:rPr>
           <w:rFonts w:hint="eastAsia"/>
@@ -137,7 +138,14 @@
         <w:rPr>
           <w:rFonts w:hint="eastAsia"/>
         </w:rPr>
-        <w:t>月绿钻下载歌曲到</w:t>
+        <w:t>月绿钻下载</w:t>
+      </w:r>
+      <w:proofErr w:type="gramEnd"/>
+      <w:r>
+        <w:rPr>
+          <w:rFonts w:hint="eastAsia"/>
+        </w:rPr>
+        <w:t>歌曲到</w:t>
       </w:r>
       <w:r>
         <w:rPr>
@@ -326,9 +334,11 @@
         </w:rPr>
         <w:t>类名【</w:t>
       </w:r>
+      <w:proofErr w:type="spellStart"/>
       <w:r>
         <w:t>TXGFLayerMask</w:t>
       </w:r>
+      <w:proofErr w:type="spellEnd"/>
       <w:r>
         <w:rPr>
           <w:rFonts w:hint="eastAsia"/>
@@ -432,9 +442,11 @@
         </w:rPr>
         <w:t>类名【</w:t>
       </w:r>
+      <w:proofErr w:type="spellStart"/>
       <w:r>
         <w:t>TXGFLayerMask</w:t>
       </w:r>
+      <w:proofErr w:type="spellEnd"/>
       <w:r>
         <w:rPr>
           <w:rFonts w:hint="eastAsia"/>
@@ -551,7 +563,21 @@
         <w:rPr>
           <w:rFonts w:hint="eastAsia"/>
         </w:rPr>
-        <w:t>这个框似乎是</w:t>
+        <w:t>这个</w:t>
+      </w:r>
+      <w:proofErr w:type="gramStart"/>
+      <w:r>
+        <w:rPr>
+          <w:rFonts w:hint="eastAsia"/>
+        </w:rPr>
+        <w:t>框似乎</w:t>
+      </w:r>
+      <w:proofErr w:type="gramEnd"/>
+      <w:r>
+        <w:rPr>
+          <w:rFonts w:hint="eastAsia"/>
+        </w:rPr>
+        <w:t>是</w:t>
       </w:r>
       <w:r>
         <w:rPr>
@@ -783,7 +809,35 @@
         <w:rPr>
           <w:rFonts w:hint="eastAsia"/>
         </w:rPr>
-        <w:t xml:space="preserve"> validateIP(string pcname);</w:t>
+        <w:t xml:space="preserve"> </w:t>
+      </w:r>
+      <w:proofErr w:type="spellStart"/>
+      <w:r>
+        <w:rPr>
+          <w:rFonts w:hint="eastAsia"/>
+        </w:rPr>
+        <w:t>validateIP</w:t>
+      </w:r>
+      <w:proofErr w:type="spellEnd"/>
+      <w:r>
+        <w:rPr>
+          <w:rFonts w:hint="eastAsia"/>
+        </w:rPr>
+        <w:t xml:space="preserve">(string </w:t>
+      </w:r>
+      <w:proofErr w:type="spellStart"/>
+      <w:r>
+        <w:rPr>
+          <w:rFonts w:hint="eastAsia"/>
+        </w:rPr>
+        <w:t>pcname</w:t>
+      </w:r>
+      <w:proofErr w:type="spellEnd"/>
+      <w:r>
+        <w:rPr>
+          <w:rFonts w:hint="eastAsia"/>
+        </w:rPr>
+        <w:t>);</w:t>
       </w:r>
       <w:r>
         <w:rPr>
@@ -825,9 +879,11 @@
         </w:rPr>
         <w:t xml:space="preserve"> </w:t>
       </w:r>
+      <w:proofErr w:type="spellStart"/>
       <w:r>
         <w:t>GetQQNoAndPass</w:t>
       </w:r>
+      <w:proofErr w:type="spellEnd"/>
       <w:r>
         <w:rPr>
           <w:rFonts w:hint="eastAsia"/>
@@ -862,8 +918,21 @@
         </w:rPr>
         <w:t>给服务器</w:t>
       </w:r>
-      <w:r>
-        <w:t>SendNeedVeryCodeQQToServer(string qqno)</w:t>
+      <w:proofErr w:type="spellStart"/>
+      <w:r>
+        <w:t>SendNeedVeryCodeQQToServer</w:t>
+      </w:r>
+      <w:proofErr w:type="spellEnd"/>
+      <w:r>
+        <w:t xml:space="preserve">(string </w:t>
+      </w:r>
+      <w:proofErr w:type="spellStart"/>
+      <w:r>
+        <w:t>qqno</w:t>
+      </w:r>
+      <w:proofErr w:type="spellEnd"/>
+      <w:r>
+        <w:t>)</w:t>
       </w:r>
     </w:p>
     <w:p>
@@ -899,8 +968,21 @@
         </w:rPr>
         <w:t xml:space="preserve">  </w:t>
       </w:r>
-      <w:r>
-        <w:t>SendNeedVeryCodeQQToServer(string qqno)</w:t>
+      <w:proofErr w:type="spellStart"/>
+      <w:r>
+        <w:t>SendNeedVeryCodeQQToServer</w:t>
+      </w:r>
+      <w:proofErr w:type="spellEnd"/>
+      <w:r>
+        <w:t xml:space="preserve">(string </w:t>
+      </w:r>
+      <w:proofErr w:type="spellStart"/>
+      <w:r>
+        <w:t>qqno</w:t>
+      </w:r>
+      <w:proofErr w:type="spellEnd"/>
+      <w:r>
+        <w:t>)</w:t>
       </w:r>
     </w:p>
     <w:p>
@@ -924,19 +1006,27 @@
         </w:rPr>
         <w:t>操作成功</w:t>
       </w:r>
-      <w:r>
-        <w:t>UpdateSuccessToServer(string qqno)</w:t>
+      <w:proofErr w:type="spellStart"/>
+      <w:r>
+        <w:t>UpdateSuccessToServer</w:t>
+      </w:r>
+      <w:proofErr w:type="spellEnd"/>
+      <w:r>
+        <w:t xml:space="preserve">(string </w:t>
+      </w:r>
+      <w:proofErr w:type="spellStart"/>
+      <w:r>
+        <w:t>qqno</w:t>
+      </w:r>
+      <w:proofErr w:type="spellEnd"/>
+      <w:r>
+        <w:t>)</w:t>
       </w:r>
     </w:p>
     <w:p/>
     <w:p/>
     <w:p/>
     <w:p>
-      <w:pPr>
-        <w:rPr>
-          <w:rFonts w:hint="eastAsia"/>
-        </w:rPr>
-      </w:pPr>
       <w:r>
         <w:rPr>
           <w:rFonts w:hint="eastAsia"/>
@@ -978,483 +1068,551 @@
           <w:rFonts w:hint="eastAsia"/>
         </w:rPr>
         <w:t>网速</w:t>
+      </w:r>
+    </w:p>
+    <w:p/>
+    <w:p/>
+    <w:p>
+      <w:pPr>
+        <w:rPr>
+          <w:rFonts w:hint="eastAsia"/>
+        </w:rPr>
+      </w:pPr>
+      <w:r>
+        <w:rPr>
+          <w:rFonts w:hint="eastAsia"/>
+        </w:rPr>
+        <w:t>接口说明：</w:t>
+      </w:r>
+    </w:p>
+    <w:p>
+      <w:pPr>
+        <w:widowControl/>
+        <w:jc w:val="left"/>
+        <w:rPr>
+          <w:rFonts w:ascii="宋体" w:eastAsia="宋体" w:hAnsi="宋体" w:cs="宋体"/>
+          <w:kern w:val="0"/>
+          <w:sz w:val="24"/>
+          <w:szCs w:val="24"/>
+        </w:rPr>
+      </w:pPr>
+      <w:proofErr w:type="spellStart"/>
+      <w:r>
+        <w:rPr>
+          <w:rFonts w:ascii="宋体" w:eastAsia="宋体" w:hAnsi="宋体" w:cs="宋体"/>
+          <w:kern w:val="0"/>
+          <w:sz w:val="24"/>
+          <w:szCs w:val="24"/>
+        </w:rPr>
+        <w:t>getOneAccount</w:t>
+      </w:r>
+      <w:proofErr w:type="spellEnd"/>
+      <w:r>
+        <w:rPr>
+          <w:rFonts w:ascii="宋体" w:eastAsia="宋体" w:hAnsi="宋体" w:cs="宋体"/>
+          <w:kern w:val="0"/>
+          <w:sz w:val="24"/>
+          <w:szCs w:val="24"/>
+        </w:rPr>
+        <w:t>接口 获取QQ号</w:t>
       </w:r>
       <w:bookmarkStart w:id="0" w:name="_GoBack"/>
       <w:bookmarkEnd w:id="0"/>
-    </w:p>
-    <w:p>
-      <w:pPr>
-        <w:rPr>
-          <w:rFonts w:hint="eastAsia"/>
-        </w:rPr>
-      </w:pPr>
+      <w:r>
+        <w:rPr>
+          <w:rFonts w:ascii="宋体" w:eastAsia="宋体" w:hAnsi="宋体" w:cs="宋体"/>
+          <w:kern w:val="0"/>
+          <w:sz w:val="24"/>
+          <w:szCs w:val="24"/>
+        </w:rPr>
+        <w:t>码，会吧字段</w:t>
+      </w:r>
+      <w:proofErr w:type="spellStart"/>
+      <w:r>
+        <w:rPr>
+          <w:rFonts w:ascii="宋体" w:eastAsia="宋体" w:hAnsi="宋体" w:cs="宋体"/>
+          <w:kern w:val="0"/>
+          <w:sz w:val="24"/>
+          <w:szCs w:val="24"/>
+        </w:rPr>
+        <w:t>is_using</w:t>
+      </w:r>
+      <w:proofErr w:type="spellEnd"/>
+      <w:r>
+        <w:rPr>
+          <w:rFonts w:ascii="宋体" w:eastAsia="宋体" w:hAnsi="宋体" w:cs="宋体"/>
+          <w:kern w:val="0"/>
+          <w:sz w:val="24"/>
+          <w:szCs w:val="24"/>
+        </w:rPr>
+        <w:t>设置为 1（使用中）</w:t>
+      </w:r>
+      <w:r>
+        <w:rPr>
+          <w:rFonts w:ascii="宋体" w:eastAsia="宋体" w:hAnsi="宋体" w:cs="宋体"/>
+          <w:kern w:val="0"/>
+          <w:sz w:val="24"/>
+          <w:szCs w:val="24"/>
+        </w:rPr>
+        <w:br/>
+        <w:t>用完后执行</w:t>
+      </w:r>
+      <w:proofErr w:type="spellStart"/>
+      <w:r>
+        <w:rPr>
+          <w:rFonts w:ascii="宋体" w:eastAsia="宋体" w:hAnsi="宋体" w:cs="宋体"/>
+          <w:kern w:val="0"/>
+          <w:sz w:val="24"/>
+          <w:szCs w:val="24"/>
+        </w:rPr>
+        <w:t>setDownloadCounter</w:t>
+      </w:r>
+      <w:proofErr w:type="spellEnd"/>
+      <w:r>
+        <w:rPr>
+          <w:rFonts w:ascii="宋体" w:eastAsia="宋体" w:hAnsi="宋体" w:cs="宋体"/>
+          <w:kern w:val="0"/>
+          <w:sz w:val="24"/>
+          <w:szCs w:val="24"/>
+        </w:rPr>
+        <w:t> 或者 </w:t>
+      </w:r>
+      <w:proofErr w:type="spellStart"/>
+      <w:r>
+        <w:rPr>
+          <w:rFonts w:ascii="宋体" w:eastAsia="宋体" w:hAnsi="宋体" w:cs="宋体"/>
+          <w:kern w:val="0"/>
+          <w:sz w:val="24"/>
+          <w:szCs w:val="24"/>
+        </w:rPr>
+        <w:t>setDayCounter</w:t>
+      </w:r>
+      <w:proofErr w:type="spellEnd"/>
+      <w:r>
+        <w:rPr>
+          <w:rFonts w:ascii="宋体" w:eastAsia="宋体" w:hAnsi="宋体" w:cs="宋体"/>
+          <w:kern w:val="0"/>
+          <w:sz w:val="24"/>
+          <w:szCs w:val="24"/>
+        </w:rPr>
+        <w:t> 会吧QQ</w:t>
+      </w:r>
+      <w:proofErr w:type="gramStart"/>
+      <w:r>
+        <w:rPr>
+          <w:rFonts w:ascii="宋体" w:eastAsia="宋体" w:hAnsi="宋体" w:cs="宋体"/>
+          <w:kern w:val="0"/>
+          <w:sz w:val="24"/>
+          <w:szCs w:val="24"/>
+        </w:rPr>
+        <w:t>号设置</w:t>
+      </w:r>
+      <w:proofErr w:type="gramEnd"/>
+      <w:r>
+        <w:rPr>
+          <w:rFonts w:ascii="宋体" w:eastAsia="宋体" w:hAnsi="宋体" w:cs="宋体"/>
+          <w:kern w:val="0"/>
+          <w:sz w:val="24"/>
+          <w:szCs w:val="24"/>
+        </w:rPr>
+        <w:t>成 0（未使用状态）</w:t>
+      </w:r>
+      <w:r>
+        <w:rPr>
+          <w:rFonts w:ascii="宋体" w:eastAsia="宋体" w:hAnsi="宋体" w:cs="宋体"/>
+          <w:kern w:val="0"/>
+          <w:sz w:val="24"/>
+          <w:szCs w:val="24"/>
+        </w:rPr>
+        <w:br/>
+      </w:r>
+      <w:r>
+        <w:rPr>
+          <w:rFonts w:ascii="宋体" w:eastAsia="宋体" w:hAnsi="宋体" w:cs="宋体"/>
+          <w:kern w:val="0"/>
+          <w:sz w:val="24"/>
+          <w:szCs w:val="24"/>
+        </w:rPr>
+        <w:br/>
+      </w:r>
+      <w:proofErr w:type="spellStart"/>
+      <w:r>
+        <w:rPr>
+          <w:rFonts w:ascii="宋体" w:eastAsia="宋体" w:hAnsi="宋体" w:cs="宋体"/>
+          <w:kern w:val="0"/>
+          <w:sz w:val="24"/>
+          <w:szCs w:val="24"/>
+        </w:rPr>
+        <w:t>setDayCounter</w:t>
+      </w:r>
+      <w:proofErr w:type="spellEnd"/>
+      <w:r>
+        <w:rPr>
+          <w:rFonts w:ascii="宋体" w:eastAsia="宋体" w:hAnsi="宋体" w:cs="宋体"/>
+          <w:kern w:val="0"/>
+          <w:sz w:val="24"/>
+          <w:szCs w:val="24"/>
+        </w:rPr>
+        <w:t>接口可以设置 account表的</w:t>
+      </w:r>
+      <w:proofErr w:type="spellStart"/>
+      <w:r>
+        <w:rPr>
+          <w:rFonts w:ascii="宋体" w:eastAsia="宋体" w:hAnsi="宋体" w:cs="宋体"/>
+          <w:kern w:val="0"/>
+          <w:sz w:val="24"/>
+          <w:szCs w:val="24"/>
+        </w:rPr>
+        <w:t>day_counter</w:t>
+      </w:r>
+      <w:proofErr w:type="spellEnd"/>
+      <w:r>
+        <w:rPr>
+          <w:rFonts w:ascii="宋体" w:eastAsia="宋体" w:hAnsi="宋体" w:cs="宋体"/>
+          <w:kern w:val="0"/>
+          <w:sz w:val="24"/>
+          <w:szCs w:val="24"/>
+        </w:rPr>
+        <w:t>量，接口中的</w:t>
+      </w:r>
+      <w:proofErr w:type="spellStart"/>
+      <w:r>
+        <w:rPr>
+          <w:rFonts w:ascii="宋体" w:eastAsia="宋体" w:hAnsi="宋体" w:cs="宋体"/>
+          <w:kern w:val="0"/>
+          <w:sz w:val="24"/>
+          <w:szCs w:val="24"/>
+        </w:rPr>
+        <w:t>orderCounter</w:t>
+      </w:r>
+      <w:proofErr w:type="spellEnd"/>
+      <w:r>
+        <w:rPr>
+          <w:rFonts w:ascii="宋体" w:eastAsia="宋体" w:hAnsi="宋体" w:cs="宋体"/>
+          <w:kern w:val="0"/>
+          <w:sz w:val="24"/>
+          <w:szCs w:val="24"/>
+        </w:rPr>
+        <w:t>字段为日增量</w:t>
+      </w:r>
+      <w:r>
+        <w:rPr>
+          <w:rFonts w:ascii="宋体" w:eastAsia="宋体" w:hAnsi="宋体" w:cs="宋体"/>
+          <w:kern w:val="0"/>
+          <w:sz w:val="24"/>
+          <w:szCs w:val="24"/>
+        </w:rPr>
+        <w:br/>
+      </w:r>
+      <w:r>
+        <w:rPr>
+          <w:rFonts w:ascii="宋体" w:eastAsia="宋体" w:hAnsi="宋体" w:cs="宋体"/>
+          <w:kern w:val="0"/>
+          <w:sz w:val="24"/>
+          <w:szCs w:val="24"/>
+        </w:rPr>
+        <w:br/>
+      </w:r>
+      <w:proofErr w:type="spellStart"/>
+      <w:r>
+        <w:rPr>
+          <w:rFonts w:ascii="宋体" w:eastAsia="宋体" w:hAnsi="宋体" w:cs="宋体"/>
+          <w:kern w:val="0"/>
+          <w:sz w:val="24"/>
+          <w:szCs w:val="24"/>
+        </w:rPr>
+        <w:t>setDownloadCounter</w:t>
+      </w:r>
+      <w:proofErr w:type="spellEnd"/>
+      <w:r>
+        <w:rPr>
+          <w:rFonts w:ascii="宋体" w:eastAsia="宋体" w:hAnsi="宋体" w:cs="宋体"/>
+          <w:kern w:val="0"/>
+          <w:sz w:val="24"/>
+          <w:szCs w:val="24"/>
+        </w:rPr>
+        <w:t> 接口可以向statistic</w:t>
+      </w:r>
+      <w:proofErr w:type="gramStart"/>
+      <w:r>
+        <w:rPr>
+          <w:rFonts w:ascii="宋体" w:eastAsia="宋体" w:hAnsi="宋体" w:cs="宋体"/>
+          <w:kern w:val="0"/>
+          <w:sz w:val="24"/>
+          <w:szCs w:val="24"/>
+        </w:rPr>
+        <w:t>表增加</w:t>
+      </w:r>
+      <w:proofErr w:type="gramEnd"/>
+      <w:r>
+        <w:rPr>
+          <w:rFonts w:ascii="宋体" w:eastAsia="宋体" w:hAnsi="宋体" w:cs="宋体"/>
+          <w:kern w:val="0"/>
+          <w:sz w:val="24"/>
+          <w:szCs w:val="24"/>
+        </w:rPr>
+        <w:t>数据，并更新</w:t>
+      </w:r>
+      <w:proofErr w:type="spellStart"/>
+      <w:r>
+        <w:rPr>
+          <w:rFonts w:ascii="宋体" w:eastAsia="宋体" w:hAnsi="宋体" w:cs="宋体"/>
+          <w:kern w:val="0"/>
+          <w:sz w:val="24"/>
+          <w:szCs w:val="24"/>
+        </w:rPr>
+        <w:t>music_order</w:t>
+      </w:r>
+      <w:proofErr w:type="spellEnd"/>
+      <w:r>
+        <w:rPr>
+          <w:rFonts w:ascii="宋体" w:eastAsia="宋体" w:hAnsi="宋体" w:cs="宋体"/>
+          <w:kern w:val="0"/>
+          <w:sz w:val="24"/>
+          <w:szCs w:val="24"/>
+        </w:rPr>
+        <w:t>表中的 </w:t>
+      </w:r>
+      <w:proofErr w:type="spellStart"/>
+      <w:r>
+        <w:rPr>
+          <w:rFonts w:ascii="宋体" w:eastAsia="宋体" w:hAnsi="宋体" w:cs="宋体"/>
+          <w:kern w:val="0"/>
+          <w:sz w:val="24"/>
+          <w:szCs w:val="24"/>
+        </w:rPr>
+        <w:t>exec_num</w:t>
+      </w:r>
+      <w:proofErr w:type="spellEnd"/>
+      <w:r>
+        <w:rPr>
+          <w:rFonts w:ascii="宋体" w:eastAsia="宋体" w:hAnsi="宋体" w:cs="宋体"/>
+          <w:kern w:val="0"/>
+          <w:sz w:val="24"/>
+          <w:szCs w:val="24"/>
+        </w:rPr>
+        <w:t>量</w:t>
+      </w:r>
+      <w:r>
+        <w:rPr>
+          <w:rFonts w:ascii="宋体" w:eastAsia="宋体" w:hAnsi="宋体" w:cs="宋体"/>
+          <w:kern w:val="0"/>
+          <w:sz w:val="24"/>
+          <w:szCs w:val="24"/>
+        </w:rPr>
+        <w:br/>
+      </w:r>
+      <w:r>
+        <w:rPr>
+          <w:rFonts w:ascii="宋体" w:eastAsia="宋体" w:hAnsi="宋体" w:cs="宋体"/>
+          <w:kern w:val="0"/>
+          <w:sz w:val="24"/>
+          <w:szCs w:val="24"/>
+        </w:rPr>
+        <w:br/>
+        <w:t>系统会自动执行定时器</w:t>
+      </w:r>
+      <w:r>
+        <w:rPr>
+          <w:rFonts w:ascii="宋体" w:eastAsia="宋体" w:hAnsi="宋体" w:cs="宋体"/>
+          <w:kern w:val="0"/>
+          <w:sz w:val="24"/>
+          <w:szCs w:val="24"/>
+        </w:rPr>
+        <w:br/>
+        <w:t>每天的0点给</w:t>
+      </w:r>
+      <w:proofErr w:type="spellStart"/>
+      <w:r>
+        <w:rPr>
+          <w:rFonts w:ascii="宋体" w:eastAsia="宋体" w:hAnsi="宋体" w:cs="宋体"/>
+          <w:kern w:val="0"/>
+          <w:sz w:val="24"/>
+          <w:szCs w:val="24"/>
+        </w:rPr>
+        <w:t>day_counter</w:t>
+      </w:r>
+      <w:proofErr w:type="spellEnd"/>
+      <w:r>
+        <w:rPr>
+          <w:rFonts w:ascii="宋体" w:eastAsia="宋体" w:hAnsi="宋体" w:cs="宋体"/>
+          <w:kern w:val="0"/>
+          <w:sz w:val="24"/>
+          <w:szCs w:val="24"/>
+        </w:rPr>
+        <w:t>归零   并设置 </w:t>
+      </w:r>
+      <w:proofErr w:type="spellStart"/>
+      <w:r>
+        <w:rPr>
+          <w:rFonts w:ascii="宋体" w:eastAsia="宋体" w:hAnsi="宋体" w:cs="宋体"/>
+          <w:kern w:val="0"/>
+          <w:sz w:val="24"/>
+          <w:szCs w:val="24"/>
+        </w:rPr>
+        <w:t>is_using</w:t>
+      </w:r>
+      <w:proofErr w:type="spellEnd"/>
+      <w:r>
+        <w:rPr>
+          <w:rFonts w:ascii="宋体" w:eastAsia="宋体" w:hAnsi="宋体" w:cs="宋体"/>
+          <w:kern w:val="0"/>
+          <w:sz w:val="24"/>
+          <w:szCs w:val="24"/>
+        </w:rPr>
+        <w:t>=0 ，</w:t>
+      </w:r>
+      <w:r>
+        <w:rPr>
+          <w:rFonts w:ascii="宋体" w:eastAsia="宋体" w:hAnsi="宋体" w:cs="宋体"/>
+          <w:kern w:val="0"/>
+          <w:sz w:val="24"/>
+          <w:szCs w:val="24"/>
+        </w:rPr>
+        <w:br/>
+        <w:t>每周一的半夜 0:10  给</w:t>
+      </w:r>
+      <w:proofErr w:type="spellStart"/>
+      <w:r>
+        <w:rPr>
+          <w:rFonts w:ascii="宋体" w:eastAsia="宋体" w:hAnsi="宋体" w:cs="宋体"/>
+          <w:kern w:val="0"/>
+          <w:sz w:val="24"/>
+          <w:szCs w:val="24"/>
+        </w:rPr>
+        <w:t>week_counter</w:t>
+      </w:r>
+      <w:proofErr w:type="spellEnd"/>
+      <w:r>
+        <w:rPr>
+          <w:rFonts w:ascii="宋体" w:eastAsia="宋体" w:hAnsi="宋体" w:cs="宋体"/>
+          <w:kern w:val="0"/>
+          <w:sz w:val="24"/>
+          <w:szCs w:val="24"/>
+        </w:rPr>
+        <w:t>归零  并设置 </w:t>
+      </w:r>
+      <w:proofErr w:type="spellStart"/>
+      <w:r>
+        <w:rPr>
+          <w:rFonts w:ascii="宋体" w:eastAsia="宋体" w:hAnsi="宋体" w:cs="宋体"/>
+          <w:kern w:val="0"/>
+          <w:sz w:val="24"/>
+          <w:szCs w:val="24"/>
+        </w:rPr>
+        <w:t>is_using</w:t>
+      </w:r>
+      <w:proofErr w:type="spellEnd"/>
+      <w:r>
+        <w:rPr>
+          <w:rFonts w:ascii="宋体" w:eastAsia="宋体" w:hAnsi="宋体" w:cs="宋体"/>
+          <w:kern w:val="0"/>
+          <w:sz w:val="24"/>
+          <w:szCs w:val="24"/>
+        </w:rPr>
+        <w:t>=0</w:t>
+      </w:r>
+      <w:r>
+        <w:rPr>
+          <w:rFonts w:ascii="宋体" w:eastAsia="宋体" w:hAnsi="宋体" w:cs="宋体"/>
+          <w:kern w:val="0"/>
+          <w:sz w:val="24"/>
+          <w:szCs w:val="24"/>
+        </w:rPr>
+        <w:br/>
+        <w:t>每个月1号的 0:20 给</w:t>
+      </w:r>
+      <w:proofErr w:type="spellStart"/>
+      <w:r>
+        <w:rPr>
+          <w:rFonts w:ascii="宋体" w:eastAsia="宋体" w:hAnsi="宋体" w:cs="宋体"/>
+          <w:kern w:val="0"/>
+          <w:sz w:val="24"/>
+          <w:szCs w:val="24"/>
+        </w:rPr>
+        <w:t>month_counter</w:t>
+      </w:r>
+      <w:proofErr w:type="spellEnd"/>
+      <w:r>
+        <w:rPr>
+          <w:rFonts w:ascii="宋体" w:eastAsia="宋体" w:hAnsi="宋体" w:cs="宋体"/>
+          <w:kern w:val="0"/>
+          <w:sz w:val="24"/>
+          <w:szCs w:val="24"/>
+        </w:rPr>
+        <w:t>归零  并设置 </w:t>
+      </w:r>
+      <w:proofErr w:type="spellStart"/>
+      <w:r>
+        <w:rPr>
+          <w:rFonts w:ascii="宋体" w:eastAsia="宋体" w:hAnsi="宋体" w:cs="宋体"/>
+          <w:kern w:val="0"/>
+          <w:sz w:val="24"/>
+          <w:szCs w:val="24"/>
+        </w:rPr>
+        <w:t>is_using</w:t>
+      </w:r>
+      <w:proofErr w:type="spellEnd"/>
+      <w:r>
+        <w:rPr>
+          <w:rFonts w:ascii="宋体" w:eastAsia="宋体" w:hAnsi="宋体" w:cs="宋体"/>
+          <w:kern w:val="0"/>
+          <w:sz w:val="24"/>
+          <w:szCs w:val="24"/>
+        </w:rPr>
+        <w:t>=0</w:t>
+      </w:r>
+      <w:r>
+        <w:rPr>
+          <w:rFonts w:ascii="宋体" w:eastAsia="宋体" w:hAnsi="宋体" w:cs="宋体"/>
+          <w:kern w:val="0"/>
+          <w:sz w:val="24"/>
+          <w:szCs w:val="24"/>
+        </w:rPr>
+        <w:br/>
+        <w:t>以上定时器会根据是否超过QQ的周和月下载量来设置 </w:t>
+      </w:r>
+      <w:proofErr w:type="spellStart"/>
+      <w:r>
+        <w:rPr>
+          <w:rFonts w:ascii="宋体" w:eastAsia="宋体" w:hAnsi="宋体" w:cs="宋体"/>
+          <w:kern w:val="0"/>
+          <w:sz w:val="24"/>
+          <w:szCs w:val="24"/>
+        </w:rPr>
+        <w:t>is_enable</w:t>
+      </w:r>
+      <w:proofErr w:type="spellEnd"/>
+      <w:r>
+        <w:rPr>
+          <w:rFonts w:ascii="宋体" w:eastAsia="宋体" w:hAnsi="宋体" w:cs="宋体"/>
+          <w:kern w:val="0"/>
+          <w:sz w:val="24"/>
+          <w:szCs w:val="24"/>
+        </w:rPr>
+        <w:t>状态，</w:t>
+      </w:r>
+      <w:r>
+        <w:rPr>
+          <w:rFonts w:ascii="宋体" w:eastAsia="宋体" w:hAnsi="宋体" w:cs="宋体"/>
+          <w:kern w:val="0"/>
+          <w:sz w:val="24"/>
+          <w:szCs w:val="24"/>
+        </w:rPr>
+        <w:br/>
+      </w:r>
+      <w:r>
+        <w:rPr>
+          <w:rFonts w:ascii="宋体" w:eastAsia="宋体" w:hAnsi="宋体" w:cs="宋体"/>
+          <w:kern w:val="0"/>
+          <w:sz w:val="24"/>
+          <w:szCs w:val="24"/>
+        </w:rPr>
+        <w:br/>
+        <w:t>心跳接口 heartbeat，超过15分钟为提交心跳的会自动报警</w:t>
+      </w:r>
     </w:p>
     <w:p/>
-    <w:p>
-      <w:r>
-        <w:rPr>
-          <w:rFonts w:hint="eastAsia"/>
-        </w:rPr>
-        <w:t>需设置：</w:t>
-      </w:r>
-    </w:p>
-    <w:p>
-      <w:pPr>
-        <w:pStyle w:val="a3"/>
-        <w:numPr>
-          <w:ilvl w:val="0"/>
-          <w:numId w:val="3"/>
-        </w:numPr>
-        <w:ind w:firstLineChars="0"/>
-      </w:pPr>
-      <w:r>
-        <w:rPr>
-          <w:rFonts w:hint="eastAsia"/>
-        </w:rPr>
-        <w:t>软件更新。</w:t>
-      </w:r>
-    </w:p>
-    <w:p>
-      <w:pPr>
-        <w:pStyle w:val="a3"/>
-        <w:numPr>
-          <w:ilvl w:val="0"/>
-          <w:numId w:val="3"/>
-        </w:numPr>
-        <w:ind w:firstLineChars="0"/>
-      </w:pPr>
-      <w:r>
-        <w:rPr>
-          <w:rFonts w:hint="eastAsia"/>
-        </w:rPr>
-        <w:t>桌面歌词</w:t>
-      </w:r>
-    </w:p>
-    <w:p>
-      <w:pPr>
-        <w:pStyle w:val="a3"/>
-        <w:numPr>
-          <w:ilvl w:val="0"/>
-          <w:numId w:val="3"/>
-        </w:numPr>
-        <w:ind w:firstLineChars="0"/>
-      </w:pPr>
-      <w:r>
-        <w:rPr>
-          <w:rFonts w:hint="eastAsia"/>
-        </w:rPr>
-        <w:t>自动登录</w:t>
-      </w:r>
-    </w:p>
-    <w:p/>
-    <w:p>
-      <w:r>
-        <w:t>using System;</w:t>
-      </w:r>
-    </w:p>
-    <w:p>
-      <w:r>
-        <w:t>using System.Collections.Generic;</w:t>
-      </w:r>
-    </w:p>
-    <w:p>
-      <w:r>
-        <w:t>using System.ComponentModel;</w:t>
-      </w:r>
-    </w:p>
-    <w:p>
-      <w:r>
-        <w:t>using System.Data;</w:t>
-      </w:r>
-    </w:p>
-    <w:p>
-      <w:r>
-        <w:t>using System.Drawing;</w:t>
-      </w:r>
-    </w:p>
-    <w:p>
-      <w:r>
-        <w:t>using System.Linq;</w:t>
-      </w:r>
-    </w:p>
-    <w:p>
-      <w:r>
-        <w:t>using System.Text;</w:t>
-      </w:r>
-    </w:p>
-    <w:p>
-      <w:r>
-        <w:t>using System.Windows.Forms;</w:t>
-      </w:r>
-    </w:p>
-    <w:p>
-      <w:r>
-        <w:t>using System.Runtime.InteropServices;</w:t>
-      </w:r>
-    </w:p>
-    <w:p>
-      <w:r>
-        <w:t>using System.Diagnostics;</w:t>
-      </w:r>
-    </w:p>
-    <w:p>
-      <w:r>
-        <w:t>using System.Threading;</w:t>
-      </w:r>
-    </w:p>
-    <w:p>
-      <w:r>
-        <w:t>using mshtml;</w:t>
-      </w:r>
-    </w:p>
-    <w:p/>
-    <w:p>
-      <w:r>
-        <w:rPr>
-          <w:rFonts w:hint="eastAsia"/>
-        </w:rPr>
-        <w:t xml:space="preserve">namespace </w:t>
-      </w:r>
-      <w:r>
-        <w:rPr>
-          <w:rFonts w:hint="eastAsia"/>
-        </w:rPr>
-        <w:t>获取类名</w:t>
-      </w:r>
-      <w:r>
-        <w:rPr>
-          <w:rFonts w:hint="eastAsia"/>
-        </w:rPr>
-        <w:t>Internet_Explorer_Server</w:t>
-      </w:r>
-      <w:r>
-        <w:rPr>
-          <w:rFonts w:hint="eastAsia"/>
-        </w:rPr>
-        <w:t>控件的内容</w:t>
-      </w:r>
-    </w:p>
-    <w:p>
-      <w:r>
-        <w:t>{</w:t>
-      </w:r>
-    </w:p>
-    <w:p>
-      <w:r>
-        <w:t xml:space="preserve">    public partial class Form1 : Form</w:t>
-      </w:r>
-    </w:p>
-    <w:p>
-      <w:r>
-        <w:t xml:space="preserve">    {</w:t>
-      </w:r>
-    </w:p>
-    <w:p>
-      <w:r>
-        <w:t xml:space="preserve">        public Form1()</w:t>
-      </w:r>
-    </w:p>
-    <w:p>
-      <w:r>
-        <w:t xml:space="preserve">        {</w:t>
-      </w:r>
-    </w:p>
-    <w:p>
-      <w:r>
-        <w:t xml:space="preserve">            InitializeComponent();</w:t>
-      </w:r>
-    </w:p>
-    <w:p>
-      <w:r>
-        <w:t xml:space="preserve">        }</w:t>
-      </w:r>
-    </w:p>
-    <w:p>
-      <w:r>
-        <w:t xml:space="preserve">        private void button1_Click(object sender, EventArgs e)</w:t>
-      </w:r>
-    </w:p>
-    <w:p>
-      <w:r>
-        <w:t xml:space="preserve">        {</w:t>
-      </w:r>
-    </w:p>
-    <w:p>
-      <w:r>
-        <w:lastRenderedPageBreak/>
-        <w:t xml:space="preserve">            if(String.IsNullOrEmpty(tbHandle.Text))</w:t>
-      </w:r>
-    </w:p>
-    <w:p>
-      <w:r>
-        <w:t xml:space="preserve">            {</w:t>
-      </w:r>
-    </w:p>
-    <w:p>
-      <w:r>
-        <w:rPr>
-          <w:rFonts w:hint="eastAsia"/>
-        </w:rPr>
-        <w:t xml:space="preserve">                MessageBox.Show("</w:t>
-      </w:r>
-      <w:r>
-        <w:rPr>
-          <w:rFonts w:hint="eastAsia"/>
-        </w:rPr>
-        <w:t>请写好窗口类名为</w:t>
-      </w:r>
-      <w:r>
-        <w:rPr>
-          <w:rFonts w:hint="eastAsia"/>
-        </w:rPr>
-        <w:t>:Internet Explorer_Server</w:t>
-      </w:r>
-      <w:r>
-        <w:rPr>
-          <w:rFonts w:hint="eastAsia"/>
-        </w:rPr>
-        <w:t>的窗口句柄</w:t>
-      </w:r>
-      <w:r>
-        <w:rPr>
-          <w:rFonts w:hint="eastAsia"/>
-        </w:rPr>
-        <w:t>");</w:t>
-      </w:r>
-    </w:p>
-    <w:p>
-      <w:r>
-        <w:t xml:space="preserve">                return;</w:t>
-      </w:r>
-    </w:p>
-    <w:p>
-      <w:r>
-        <w:t xml:space="preserve">            }</w:t>
-      </w:r>
-    </w:p>
-    <w:p>
-      <w:r>
-        <w:t xml:space="preserve">            mshtml.IHTMLDocument2 id = GetHtmlDocument(int.Parse(tbHandle.Text));</w:t>
-      </w:r>
-    </w:p>
-    <w:p>
-      <w:r>
-        <w:t xml:space="preserve">            textBox1.Text = id.body.innerHTML;</w:t>
-      </w:r>
-    </w:p>
-    <w:p>
-      <w:r>
-        <w:t xml:space="preserve">        }      </w:t>
-      </w:r>
-    </w:p>
-    <w:p/>
-    <w:p>
-      <w:r>
-        <w:t xml:space="preserve">        class Win32API</w:t>
-      </w:r>
-    </w:p>
-    <w:p>
-      <w:r>
-        <w:t xml:space="preserve">        {</w:t>
-      </w:r>
-    </w:p>
-    <w:p>
-      <w:r>
-        <w:t xml:space="preserve">            [DllImport("user32", EntryPoint = "SendMessage")]</w:t>
-      </w:r>
-    </w:p>
-    <w:p>
-      <w:r>
-        <w:t xml:space="preserve">            public static extern int SendMessage(int hwnd, int wMsg, int wParam, ref int lParam);</w:t>
-      </w:r>
-    </w:p>
-    <w:p/>
-    <w:p>
-      <w:r>
-        <w:t xml:space="preserve">            [DllImport("user32", EntryPoint = "RegisterWindowMessage")]</w:t>
-      </w:r>
-    </w:p>
-    <w:p>
-      <w:r>
-        <w:t xml:space="preserve">            public static extern int RegisterWindowMessage(string lpString);</w:t>
-      </w:r>
-    </w:p>
-    <w:p/>
-    <w:p>
-      <w:r>
-        <w:t xml:space="preserve">            [DllImport("OLEACC.DLL", EntryPoint = "ObjectFromLresult")]</w:t>
-      </w:r>
-    </w:p>
-    <w:p>
-      <w:r>
-        <w:t xml:space="preserve">            public static extern int ObjectFromLresult(</w:t>
-      </w:r>
-    </w:p>
-    <w:p>
-      <w:r>
-        <w:t xml:space="preserve">                int lResult,</w:t>
-      </w:r>
-    </w:p>
-    <w:p>
-      <w:r>
-        <w:t xml:space="preserve">                ref System.Guid riid,</w:t>
-      </w:r>
-    </w:p>
-    <w:p>
-      <w:r>
-        <w:t xml:space="preserve">                int wParam,</w:t>
-      </w:r>
-    </w:p>
-    <w:p>
-      <w:r>
-        <w:t xml:space="preserve">                [MarshalAs(UnmanagedType.Interface), System.Runtime.InteropServices.In, System.Runtime.InteropServices.Out]ref System.Object ppvObject</w:t>
-      </w:r>
-    </w:p>
-    <w:p>
-      <w:r>
-        <w:rPr>
-          <w:rFonts w:hint="eastAsia"/>
-        </w:rPr>
-        <w:t xml:space="preserve">                //</w:t>
-      </w:r>
-      <w:r>
-        <w:rPr>
-          <w:rFonts w:hint="eastAsia"/>
-        </w:rPr>
-        <w:t>注意这个函数</w:t>
-      </w:r>
-      <w:r>
-        <w:rPr>
-          <w:rFonts w:hint="eastAsia"/>
-        </w:rPr>
-        <w:t>ObjectFromLresult</w:t>
-      </w:r>
-      <w:r>
-        <w:rPr>
-          <w:rFonts w:hint="eastAsia"/>
-        </w:rPr>
-        <w:t>的声明</w:t>
-      </w:r>
-    </w:p>
-    <w:p>
-      <w:r>
-        <w:t xml:space="preserve">            );</w:t>
-      </w:r>
-    </w:p>
-    <w:p>
-      <w:r>
-        <w:t xml:space="preserve">        }</w:t>
-      </w:r>
-    </w:p>
-    <w:p/>
-    <w:p>
-      <w:r>
-        <w:t xml:space="preserve">        public mshtml.IHTMLDocument2 GetHtmlDocument(int hwnd)</w:t>
-      </w:r>
-    </w:p>
-    <w:p>
-      <w:r>
-        <w:t xml:space="preserve">        {</w:t>
-      </w:r>
-    </w:p>
-    <w:p>
-      <w:r>
-        <w:t xml:space="preserve">            System.Object domObject = new System.Object();</w:t>
-      </w:r>
-    </w:p>
-    <w:p>
-      <w:r>
-        <w:t xml:space="preserve">            int tempInt = 0;</w:t>
-      </w:r>
-    </w:p>
-    <w:p>
-      <w:r>
-        <w:t xml:space="preserve">            System.Guid guidIEDocument2 = new Guid();</w:t>
-      </w:r>
-    </w:p>
-    <w:p>
-      <w:r>
-        <w:rPr>
-          <w:rFonts w:hint="eastAsia"/>
-        </w:rPr>
-        <w:t xml:space="preserve">            int WM_Html_GETOBJECT =Win32API.RegisterWindowMessage("WM_Html_GETOBJECT");//</w:t>
-      </w:r>
-      <w:r>
-        <w:rPr>
-          <w:rFonts w:hint="eastAsia"/>
-        </w:rPr>
-        <w:t>定义一个新的窗口消息</w:t>
-      </w:r>
-    </w:p>
-    <w:p>
-      <w:r>
-        <w:rPr>
-          <w:rFonts w:hint="eastAsia"/>
-        </w:rPr>
-        <w:t xml:space="preserve">            int W = Win32API.SendMessage(hwnd, WM_Html_GETOBJECT, 0, ref tempInt);//</w:t>
-      </w:r>
-      <w:r>
-        <w:rPr>
-          <w:rFonts w:hint="eastAsia"/>
-        </w:rPr>
-        <w:t>注</w:t>
-      </w:r>
-      <w:r>
-        <w:rPr>
-          <w:rFonts w:hint="eastAsia"/>
-        </w:rPr>
-        <w:t>:</w:t>
-      </w:r>
-      <w:r>
-        <w:rPr>
-          <w:rFonts w:hint="eastAsia"/>
-        </w:rPr>
-        <w:t>第二个参数是</w:t>
-      </w:r>
-      <w:r>
-        <w:rPr>
-          <w:rFonts w:hint="eastAsia"/>
-        </w:rPr>
-        <w:t>RegisterWindowMessage</w:t>
-      </w:r>
-      <w:r>
-        <w:rPr>
-          <w:rFonts w:hint="eastAsia"/>
-        </w:rPr>
-        <w:t>函数的返回值</w:t>
-      </w:r>
-    </w:p>
-    <w:p>
-      <w:r>
-        <w:t xml:space="preserve">            int lreturn = Win32API.ObjectFromLresult(W, ref guidIEDocument2, 0, ref domObject);</w:t>
-      </w:r>
-    </w:p>
-    <w:p>
-      <w:r>
-        <w:t xml:space="preserve">            mshtml.IHTMLDocument2 doc = (mshtml.IHTMLDocument2)domObject;</w:t>
-      </w:r>
-    </w:p>
-    <w:p>
-      <w:r>
-        <w:t xml:space="preserve">            return doc;</w:t>
-      </w:r>
-    </w:p>
-    <w:p>
-      <w:r>
-        <w:t xml:space="preserve">        }</w:t>
-      </w:r>
-    </w:p>
-    <w:p>
-      <w:r>
-        <w:lastRenderedPageBreak/>
-        <w:t xml:space="preserve">    }</w:t>
-      </w:r>
-    </w:p>
-    <w:p>
-      <w:r>
-        <w:t>}</w:t>
-      </w:r>
-    </w:p>
     <w:sectPr>
       <w:pgSz w:w="11906" w:h="16838"/>
       <w:pgMar w:top="1440" w:right="1800" w:bottom="1440" w:left="1800" w:header="851" w:footer="992" w:gutter="0"/>

</xml_diff>